<commit_message>
correzione "analisi del progetto", aggiunta di salvaTest e salvaTestBinario, creazione del menu.
</commit_message>
<xml_diff>
--- a/analisi del progetto.docx
+++ b/analisi del progetto.docx
@@ -203,14 +203,12 @@
                 <w:lang w:val="en-US"/>
               </w:rPr>
             </w:pPr>
-            <w:proofErr w:type="spellStart"/>
             <w:r>
               <w:rPr>
                 <w:lang w:val="en-US"/>
               </w:rPr>
               <w:t>funzionale</w:t>
             </w:r>
-            <w:proofErr w:type="spellEnd"/>
           </w:p>
         </w:tc>
         <w:tc>
@@ -282,14 +280,12 @@
                 <w:lang w:val="en-US"/>
               </w:rPr>
             </w:pPr>
-            <w:proofErr w:type="spellStart"/>
             <w:r>
               <w:rPr>
                 <w:lang w:val="en-US"/>
               </w:rPr>
               <w:t>funzionale</w:t>
             </w:r>
-            <w:proofErr w:type="spellEnd"/>
           </w:p>
         </w:tc>
         <w:tc>
@@ -530,7 +526,7 @@
           </w:tcPr>
           <w:p>
             <w:r>
-              <w:t>tecnologico</w:t>
+              <w:t>funzionale</w:t>
             </w:r>
           </w:p>
         </w:tc>
@@ -586,7 +582,7 @@
           </w:tcPr>
           <w:p>
             <w:r>
-              <w:t>tecnologico</w:t>
+              <w:t>funzionale</w:t>
             </w:r>
           </w:p>
         </w:tc>
@@ -642,7 +638,7 @@
           </w:tcPr>
           <w:p>
             <w:r>
-              <w:t>tecnologico</w:t>
+              <w:t>Non funzionale</w:t>
             </w:r>
           </w:p>
         </w:tc>

</xml_diff>